<commit_message>
Start work on Decision Tree Regression in R for Udemy Machine Learning AZ
</commit_message>
<xml_diff>
--- a/MachineLearning/Udemy/05_DecisionTreeRegression/DecisionTreeRegression.docx
+++ b/MachineLearning/Udemy/05_DecisionTreeRegression/DecisionTreeRegression.docx
@@ -126,7 +126,16 @@
         <w:pStyle w:val="ListBullet"/>
       </w:pPr>
       <w:r>
-        <w:t>Can’t see y yet, because we need to play around with our x1 and x2 values</w:t>
+        <w:t>Can’t see</w:t>
+      </w:r>
+      <w:r>
+        <w:rPr>
+          <w:b/>
+        </w:rPr>
+        <w:t xml:space="preserve"> y</w:t>
+      </w:r>
+      <w:r>
+        <w:t xml:space="preserve"> yet, because we need to play around with our x1 and x2 values</w:t>
       </w:r>
     </w:p>
     <w:p>
@@ -143,7 +152,18 @@
         <w:t>rd</w:t>
       </w:r>
       <w:r>
-        <w:t xml:space="preserve"> dimensions projection over all values of the x1 and x2 plane</w:t>
+        <w:t xml:space="preserve"> dimension</w:t>
+      </w:r>
+      <w:r>
+        <w:t xml:space="preserve"> projection </w:t>
+      </w:r>
+      <w:r>
+        <w:t xml:space="preserve">(height) </w:t>
+      </w:r>
+      <w:bookmarkStart w:id="0" w:name="_GoBack"/>
+      <w:bookmarkEnd w:id="0"/>
+      <w:r>
+        <w:t>over all values of the x1 and x2 plane</w:t>
       </w:r>
     </w:p>
     <w:p>
@@ -700,8 +720,6 @@
         </w:numPr>
         <w:ind w:left="1080" w:firstLine="360"/>
       </w:pPr>
-      <w:bookmarkStart w:id="0" w:name="_GoBack"/>
-      <w:bookmarkEnd w:id="0"/>
       <w:r>
         <w:rPr>
           <w:noProof/>

</xml_diff>